<commit_message>
import some 3d assets for story
</commit_message>
<xml_diff>
--- a/tasks.docx
+++ b/tasks.docx
@@ -133,23 +133,23 @@
           <w:numId w:val="1"/>
         </w:numPr>
         <w:rPr>
-          <w:lang w:val="en-US"/>
-        </w:rPr>
-      </w:pPr>
-      <w:r>
-        <w:rPr>
-          <w:lang w:val="en-US"/>
-        </w:rPr>
-        <w:t xml:space="preserve">AR plane detection </w:t>
-      </w:r>
-      <w:r>
-        <w:rPr>
-          <w:lang w:val="en-US"/>
-        </w:rPr>
-        <w:t>+ placement</w:t>
-      </w:r>
-      <w:r>
-        <w:rPr>
+          <w:b/>
+          <w:bCs/>
+          <w:lang w:val="en-US"/>
+        </w:rPr>
+      </w:pPr>
+      <w:r>
+        <w:rPr>
+          <w:b/>
+          <w:bCs/>
+          <w:lang w:val="en-US"/>
+        </w:rPr>
+        <w:t>AR plane detection + placement</w:t>
+      </w:r>
+      <w:r>
+        <w:rPr>
+          <w:b/>
+          <w:bCs/>
           <w:lang w:val="en-US"/>
         </w:rPr>
         <w:t xml:space="preserve"> - Leo</w:t>
@@ -237,21 +237,117 @@
       <w:pPr>
         <w:pStyle w:val="Listenabsatz"/>
         <w:numPr>
+          <w:ilvl w:val="1"/>
+          <w:numId w:val="1"/>
+        </w:numPr>
+        <w:rPr>
+          <w:lang w:val="en-US"/>
+        </w:rPr>
+      </w:pPr>
+      <w:r>
+        <w:rPr>
+          <w:lang w:val="en-US"/>
+        </w:rPr>
+        <w:t>Monkey</w:t>
+      </w:r>
+    </w:p>
+    <w:p>
+      <w:pPr>
+        <w:pStyle w:val="Listenabsatz"/>
+        <w:numPr>
+          <w:ilvl w:val="1"/>
+          <w:numId w:val="1"/>
+        </w:numPr>
+        <w:rPr>
+          <w:lang w:val="en-US"/>
+        </w:rPr>
+      </w:pPr>
+      <w:r>
+        <w:rPr>
+          <w:lang w:val="en-US"/>
+        </w:rPr>
+        <w:t>Bathing guy</w:t>
+      </w:r>
+    </w:p>
+    <w:p>
+      <w:pPr>
+        <w:pStyle w:val="Listenabsatz"/>
+        <w:numPr>
+          <w:ilvl w:val="1"/>
+          <w:numId w:val="1"/>
+        </w:numPr>
+        <w:rPr>
+          <w:lang w:val="en-US"/>
+        </w:rPr>
+      </w:pPr>
+      <w:r>
+        <w:rPr>
+          <w:lang w:val="en-US"/>
+        </w:rPr>
+        <w:t>Woman</w:t>
+      </w:r>
+    </w:p>
+    <w:p>
+      <w:pPr>
+        <w:pStyle w:val="Listenabsatz"/>
+        <w:numPr>
+          <w:ilvl w:val="1"/>
+          <w:numId w:val="1"/>
+        </w:numPr>
+        <w:rPr>
+          <w:lang w:val="en-US"/>
+        </w:rPr>
+      </w:pPr>
+      <w:r>
+        <w:rPr>
+          <w:lang w:val="en-US"/>
+        </w:rPr>
+        <w:t>Tree</w:t>
+      </w:r>
+    </w:p>
+    <w:p>
+      <w:pPr>
+        <w:pStyle w:val="Listenabsatz"/>
+        <w:numPr>
+          <w:ilvl w:val="1"/>
+          <w:numId w:val="1"/>
+        </w:numPr>
+        <w:rPr>
+          <w:lang w:val="en-US"/>
+        </w:rPr>
+      </w:pPr>
+      <w:r>
+        <w:rPr>
+          <w:lang w:val="en-US"/>
+        </w:rPr>
+        <w:t>dog</w:t>
+      </w:r>
+    </w:p>
+    <w:p>
+      <w:pPr>
+        <w:pStyle w:val="Listenabsatz"/>
+        <w:numPr>
           <w:ilvl w:val="0"/>
           <w:numId w:val="1"/>
         </w:numPr>
         <w:rPr>
-          <w:lang w:val="en-US"/>
-        </w:rPr>
-      </w:pPr>
-      <w:r>
-        <w:rPr>
+          <w:b/>
+          <w:bCs/>
+          <w:lang w:val="en-US"/>
+        </w:rPr>
+      </w:pPr>
+      <w:r>
+        <w:rPr>
+          <w:b/>
+          <w:bCs/>
           <w:lang w:val="en-US"/>
         </w:rPr>
         <w:t>Research about Unity’s cloth simulation</w:t>
       </w:r>
       <w:r>
         <w:rPr>
+          <w:b/>
+          <w:bCs/>
           <w:lang w:val="en-US"/>
         </w:rPr>
         <w:t xml:space="preserve"> - Laura</w:t>
@@ -289,11 +385,15 @@
           <w:numId w:val="1"/>
         </w:numPr>
         <w:rPr>
-          <w:lang w:val="en-US"/>
-        </w:rPr>
-      </w:pPr>
-      <w:r>
-        <w:rPr>
+          <w:b/>
+          <w:bCs/>
+          <w:lang w:val="en-US"/>
+        </w:rPr>
+      </w:pPr>
+      <w:r>
+        <w:rPr>
+          <w:b/>
+          <w:bCs/>
           <w:lang w:val="en-US"/>
         </w:rPr>
         <w:t>Import or create PUA models</w:t>

</xml_diff>

<commit_message>
import pua story image parts
</commit_message>
<xml_diff>
--- a/tasks.docx
+++ b/tasks.docx
@@ -420,8 +420,32 @@
         <w:rPr>
           <w:lang w:val="en-US"/>
         </w:rPr>
-        <w:t xml:space="preserve"> - Laura</w:t>
-      </w:r>
+        <w:t xml:space="preserve"> </w:t>
+      </w:r>
+      <w:r>
+        <w:rPr>
+          <w:lang w:val="en-US"/>
+        </w:rPr>
+        <w:t>–</w:t>
+      </w:r>
+      <w:r>
+        <w:rPr>
+          <w:lang w:val="en-US"/>
+        </w:rPr>
+        <w:t xml:space="preserve"> Laura</w:t>
+      </w:r>
+    </w:p>
+    <w:p>
+      <w:pPr>
+        <w:pStyle w:val="Listenabsatz"/>
+        <w:numPr>
+          <w:ilvl w:val="0"/>
+          <w:numId w:val="1"/>
+        </w:numPr>
+        <w:rPr>
+          <w:lang w:val="en-US"/>
+        </w:rPr>
+      </w:pPr>
     </w:p>
     <w:sectPr>
       <w:pgSz w:w="11906" w:h="16838"/>

</xml_diff>